<commit_message>
basic layout: flaskenv, application packaging
</commit_message>
<xml_diff>
--- a/AACE report and documentation/AACE Platform Report.docx
+++ b/AACE report and documentation/AACE Platform Report.docx
@@ -347,8 +347,16 @@
         <w:rPr>
           <w:sz w:val="18"/>
         </w:rPr>
-        <w:t xml:space="preserve"> and gitignore</w:t>
-      </w:r>
+        <w:t xml:space="preserve"> and </w:t>
+      </w:r>
+      <w:proofErr w:type="spellStart"/>
+      <w:r>
+        <w:rPr>
+          <w:sz w:val="18"/>
+        </w:rPr>
+        <w:t>gitignore</w:t>
+      </w:r>
+      <w:proofErr w:type="spellEnd"/>
     </w:p>
     <w:p>
       <w:pPr>
@@ -370,15 +378,419 @@
       <w:r>
         <w:t xml:space="preserve"> tutorial on Flask. </w:t>
       </w:r>
-    </w:p>
-    <w:p>
-      <w:r>
-        <w:t>Now activate the virtual environmen</w:t>
+      <w:r>
+        <w:t xml:space="preserve">This point is also appropriate for a commit with a clean description, to easier track changes and progress. </w:t>
+      </w:r>
+    </w:p>
+    <w:p>
+      <w:r>
+        <w:t xml:space="preserve">Now activate the virtual environment and install only the necessary packages, to avoid conflicts and bloated space requirements. </w:t>
+      </w:r>
+      <w:r>
+        <w:t xml:space="preserve">So far we only need the flask package, done with ‘pip install flask’. This will install 6 required packages for a basic flask application. These packages need to be saved in a requirements.txt file, so we execute ‘pip freeze &gt; requirements.txt’. The result should look similar to Fig 1.3. </w:t>
+      </w:r>
+    </w:p>
+    <w:p/>
+    <w:p>
+      <w:pPr>
+        <w:jc w:val="center"/>
+      </w:pPr>
+      <w:r>
+        <w:rPr>
+          <w:noProof/>
+        </w:rPr>
+        <w:drawing>
+          <wp:inline distT="0" distB="0" distL="0" distR="0" wp14:anchorId="4B4F3EA7" wp14:editId="7049862F">
+            <wp:extent cx="2138901" cy="1084001"/>
+            <wp:effectExtent l="0" t="0" r="0" b="1905"/>
+            <wp:docPr id="3" name="Picture 3"/>
+            <wp:cNvGraphicFramePr>
+              <a:graphicFrameLocks xmlns:a="http://schemas.openxmlformats.org/drawingml/2006/main" noChangeAspect="1"/>
+            </wp:cNvGraphicFramePr>
+            <a:graphic xmlns:a="http://schemas.openxmlformats.org/drawingml/2006/main">
+              <a:graphicData uri="http://schemas.openxmlformats.org/drawingml/2006/picture">
+                <pic:pic xmlns:pic="http://schemas.openxmlformats.org/drawingml/2006/picture">
+                  <pic:nvPicPr>
+                    <pic:cNvPr id="1" name=""/>
+                    <pic:cNvPicPr/>
+                  </pic:nvPicPr>
+                  <pic:blipFill>
+                    <a:blip r:embed="rId7"/>
+                    <a:stretch>
+                      <a:fillRect/>
+                    </a:stretch>
+                  </pic:blipFill>
+                  <pic:spPr>
+                    <a:xfrm>
+                      <a:off x="0" y="0"/>
+                      <a:ext cx="2142020" cy="1085582"/>
+                    </a:xfrm>
+                    <a:prstGeom prst="rect">
+                      <a:avLst/>
+                    </a:prstGeom>
+                  </pic:spPr>
+                </pic:pic>
+              </a:graphicData>
+            </a:graphic>
+          </wp:inline>
+        </w:drawing>
+      </w:r>
+    </w:p>
+    <w:p>
+      <w:pPr>
+        <w:jc w:val="center"/>
+        <w:rPr>
+          <w:sz w:val="18"/>
+        </w:rPr>
+      </w:pPr>
+      <w:r>
+        <w:rPr>
+          <w:sz w:val="18"/>
+        </w:rPr>
+        <w:t>Fig 1.3</w:t>
+      </w:r>
+    </w:p>
+    <w:p>
+      <w:pPr>
+        <w:jc w:val="center"/>
+        <w:rPr>
+          <w:sz w:val="18"/>
+        </w:rPr>
+      </w:pPr>
+      <w:r>
+        <w:rPr>
+          <w:sz w:val="18"/>
+        </w:rPr>
+        <w:t>Initial pip freeze requirements</w:t>
+      </w:r>
+    </w:p>
+    <w:p>
+      <w:pPr>
+        <w:jc w:val="center"/>
+        <w:rPr>
+          <w:sz w:val="18"/>
+        </w:rPr>
+      </w:pPr>
+    </w:p>
+    <w:p>
+      <w:r>
+        <w:t xml:space="preserve">Flask applications exist in packages. A package is a sub-directory that includes an ‘__init__.py’ file. A package may contain many modules, which are usually python files. The </w:t>
+      </w:r>
+      <w:proofErr w:type="spellStart"/>
+      <w:r>
+        <w:t>init</w:t>
+      </w:r>
+      <w:proofErr w:type="spellEnd"/>
+      <w:r>
+        <w:t xml:space="preserve"> file defines what inside the package is exposed to outer uses. Our package directory will be called ‘</w:t>
+      </w:r>
+      <w:proofErr w:type="spellStart"/>
+      <w:r>
+        <w:t>aace</w:t>
+      </w:r>
+      <w:proofErr w:type="spellEnd"/>
+      <w:r>
+        <w:t xml:space="preserve">’. We create this directory and the </w:t>
+      </w:r>
+      <w:proofErr w:type="spellStart"/>
+      <w:r>
+        <w:t>init</w:t>
+      </w:r>
+      <w:proofErr w:type="spellEnd"/>
+      <w:r>
+        <w:t xml:space="preserve"> file in it. </w:t>
+      </w:r>
+    </w:p>
+    <w:p>
+      <w:pPr>
+        <w:shd w:val="clear" w:color="auto" w:fill="282C34"/>
+        <w:spacing w:after="0" w:line="285" w:lineRule="atLeast"/>
+        <w:rPr>
+          <w:rFonts w:ascii="Consolas" w:eastAsia="Times New Roman" w:hAnsi="Consolas" w:cs="Times New Roman"/>
+          <w:color w:val="BBBBBB"/>
+          <w:sz w:val="21"/>
+          <w:szCs w:val="21"/>
+        </w:rPr>
+      </w:pPr>
+      <w:r>
+        <w:rPr>
+          <w:rFonts w:ascii="Consolas" w:eastAsia="Times New Roman" w:hAnsi="Consolas" w:cs="Times New Roman"/>
+          <w:i/>
+          <w:iCs/>
+          <w:color w:val="C678DD"/>
+          <w:sz w:val="21"/>
+          <w:szCs w:val="21"/>
+        </w:rPr>
+        <w:lastRenderedPageBreak/>
+        <w:t>from</w:t>
+      </w:r>
+      <w:r>
+        <w:rPr>
+          <w:rFonts w:ascii="Consolas" w:eastAsia="Times New Roman" w:hAnsi="Consolas" w:cs="Times New Roman"/>
+          <w:color w:val="BBBBBB"/>
+          <w:sz w:val="21"/>
+          <w:szCs w:val="21"/>
+        </w:rPr>
+        <w:t xml:space="preserve"> flask </w:t>
+      </w:r>
+      <w:r>
+        <w:rPr>
+          <w:rFonts w:ascii="Consolas" w:eastAsia="Times New Roman" w:hAnsi="Consolas" w:cs="Times New Roman"/>
+          <w:i/>
+          <w:iCs/>
+          <w:color w:val="C678DD"/>
+          <w:sz w:val="21"/>
+          <w:szCs w:val="21"/>
+        </w:rPr>
+        <w:t>import</w:t>
+      </w:r>
+      <w:r>
+        <w:rPr>
+          <w:rFonts w:ascii="Consolas" w:eastAsia="Times New Roman" w:hAnsi="Consolas" w:cs="Times New Roman"/>
+          <w:color w:val="BBBBBB"/>
+          <w:sz w:val="21"/>
+          <w:szCs w:val="21"/>
+        </w:rPr>
+        <w:t xml:space="preserve"> Flask </w:t>
+      </w:r>
+    </w:p>
+    <w:p>
+      <w:pPr>
+        <w:shd w:val="clear" w:color="auto" w:fill="282C34"/>
+        <w:spacing w:after="0" w:line="285" w:lineRule="atLeast"/>
+        <w:rPr>
+          <w:rFonts w:ascii="Consolas" w:eastAsia="Times New Roman" w:hAnsi="Consolas" w:cs="Times New Roman"/>
+          <w:color w:val="BBBBBB"/>
+          <w:sz w:val="21"/>
+          <w:szCs w:val="21"/>
+        </w:rPr>
+      </w:pPr>
+    </w:p>
+    <w:p>
+      <w:pPr>
+        <w:shd w:val="clear" w:color="auto" w:fill="282C34"/>
+        <w:spacing w:after="0" w:line="285" w:lineRule="atLeast"/>
+        <w:rPr>
+          <w:rFonts w:ascii="Consolas" w:eastAsia="Times New Roman" w:hAnsi="Consolas" w:cs="Times New Roman"/>
+          <w:color w:val="BBBBBB"/>
+          <w:sz w:val="21"/>
+          <w:szCs w:val="21"/>
+        </w:rPr>
+      </w:pPr>
+      <w:r>
+        <w:rPr>
+          <w:rFonts w:ascii="Consolas" w:eastAsia="Times New Roman" w:hAnsi="Consolas" w:cs="Times New Roman"/>
+          <w:color w:val="BBBBBB"/>
+          <w:sz w:val="21"/>
+          <w:szCs w:val="21"/>
+        </w:rPr>
+        <w:t xml:space="preserve">app </w:t>
+      </w:r>
+      <w:r>
+        <w:rPr>
+          <w:rFonts w:ascii="Consolas" w:eastAsia="Times New Roman" w:hAnsi="Consolas" w:cs="Times New Roman"/>
+          <w:color w:val="56B6C2"/>
+          <w:sz w:val="21"/>
+          <w:szCs w:val="21"/>
+        </w:rPr>
+        <w:t>=</w:t>
+      </w:r>
+      <w:r>
+        <w:rPr>
+          <w:rFonts w:ascii="Consolas" w:eastAsia="Times New Roman" w:hAnsi="Consolas" w:cs="Times New Roman"/>
+          <w:color w:val="BBBBBB"/>
+          <w:sz w:val="21"/>
+          <w:szCs w:val="21"/>
+        </w:rPr>
+        <w:t xml:space="preserve"> </w:t>
+      </w:r>
+      <w:r>
+        <w:rPr>
+          <w:rFonts w:ascii="Consolas" w:eastAsia="Times New Roman" w:hAnsi="Consolas" w:cs="Times New Roman"/>
+          <w:color w:val="61AFEF"/>
+          <w:sz w:val="21"/>
+          <w:szCs w:val="21"/>
+        </w:rPr>
+        <w:t>Flask</w:t>
+      </w:r>
+      <w:r>
+        <w:rPr>
+          <w:rFonts w:ascii="Consolas" w:eastAsia="Times New Roman" w:hAnsi="Consolas" w:cs="Times New Roman"/>
+          <w:color w:val="BBBBBB"/>
+          <w:sz w:val="21"/>
+          <w:szCs w:val="21"/>
+        </w:rPr>
+        <w:t>(__name__)</w:t>
+      </w:r>
+    </w:p>
+    <w:p/>
+    <w:p>
+      <w:r>
+        <w:t xml:space="preserve">What needs to be considered here is that putting ‘__name__’ as the argument to </w:t>
+      </w:r>
+      <w:proofErr w:type="gramStart"/>
+      <w:r>
+        <w:t>Flask(</w:t>
+      </w:r>
+      <w:proofErr w:type="gramEnd"/>
+      <w:r>
+        <w:t xml:space="preserve">) usually configures the application instance right. The created app object now holds our Flask application. </w:t>
+      </w:r>
+    </w:p>
+    <w:p>
+      <w:r>
+        <w:t xml:space="preserve">To complete the basic layout, we need to create some environmental variables. We first install the </w:t>
+      </w:r>
+      <w:proofErr w:type="spellStart"/>
+      <w:r>
+        <w:t>dotenv</w:t>
+      </w:r>
+      <w:proofErr w:type="spellEnd"/>
+      <w:r>
+        <w:t xml:space="preserve"> python package using: pip install python-</w:t>
+      </w:r>
+      <w:proofErr w:type="spellStart"/>
+      <w:r>
+        <w:t>dotenv</w:t>
+      </w:r>
+      <w:proofErr w:type="spellEnd"/>
+      <w:r>
+        <w:t xml:space="preserve">. Afterwards update the requirement file with pip freeze. </w:t>
+      </w:r>
+    </w:p>
+    <w:p>
+      <w:r>
+        <w:t xml:space="preserve">Create </w:t>
+      </w:r>
+      <w:proofErr w:type="gramStart"/>
+      <w:r>
+        <w:t>a .</w:t>
+      </w:r>
+      <w:proofErr w:type="spellStart"/>
+      <w:r>
+        <w:t>flaskenv</w:t>
+      </w:r>
+      <w:proofErr w:type="spellEnd"/>
+      <w:proofErr w:type="gramEnd"/>
+      <w:r>
+        <w:t xml:space="preserve"> file where we will store our </w:t>
+      </w:r>
+      <w:proofErr w:type="spellStart"/>
+      <w:r>
+        <w:t>env</w:t>
+      </w:r>
+      <w:proofErr w:type="spellEnd"/>
+      <w:r>
+        <w:t xml:space="preserve"> variables to configure our application. Create a run.py file in the main directory. This file needs to contain only one line for a basic functioning:</w:t>
+      </w:r>
+    </w:p>
+    <w:p>
+      <w:pPr>
+        <w:shd w:val="clear" w:color="auto" w:fill="282C34"/>
+        <w:spacing w:after="0" w:line="285" w:lineRule="atLeast"/>
+        <w:rPr>
+          <w:rFonts w:ascii="Consolas" w:eastAsia="Times New Roman" w:hAnsi="Consolas" w:cs="Times New Roman"/>
+          <w:color w:val="BBBBBB"/>
+          <w:sz w:val="21"/>
+          <w:szCs w:val="21"/>
+        </w:rPr>
+      </w:pPr>
+      <w:r>
+        <w:rPr>
+          <w:rFonts w:ascii="Consolas" w:eastAsia="Times New Roman" w:hAnsi="Consolas" w:cs="Times New Roman"/>
+          <w:i/>
+          <w:iCs/>
+          <w:color w:val="C678DD"/>
+          <w:sz w:val="21"/>
+          <w:szCs w:val="21"/>
+        </w:rPr>
+        <w:t>from</w:t>
+      </w:r>
+      <w:r>
+        <w:rPr>
+          <w:rFonts w:ascii="Consolas" w:eastAsia="Times New Roman" w:hAnsi="Consolas" w:cs="Times New Roman"/>
+          <w:color w:val="BBBBBB"/>
+          <w:sz w:val="21"/>
+          <w:szCs w:val="21"/>
+        </w:rPr>
+        <w:t xml:space="preserve"> </w:t>
+      </w:r>
+      <w:proofErr w:type="spellStart"/>
+      <w:r>
+        <w:rPr>
+          <w:rFonts w:ascii="Consolas" w:eastAsia="Times New Roman" w:hAnsi="Consolas" w:cs="Times New Roman"/>
+          <w:color w:val="BBBBBB"/>
+          <w:sz w:val="21"/>
+          <w:szCs w:val="21"/>
+        </w:rPr>
+        <w:t>aace</w:t>
+      </w:r>
+      <w:proofErr w:type="spellEnd"/>
+      <w:r>
+        <w:rPr>
+          <w:rFonts w:ascii="Consolas" w:eastAsia="Times New Roman" w:hAnsi="Consolas" w:cs="Times New Roman"/>
+          <w:color w:val="BBBBBB"/>
+          <w:sz w:val="21"/>
+          <w:szCs w:val="21"/>
+        </w:rPr>
+        <w:t xml:space="preserve"> </w:t>
+      </w:r>
+      <w:r>
+        <w:rPr>
+          <w:rFonts w:ascii="Consolas" w:eastAsia="Times New Roman" w:hAnsi="Consolas" w:cs="Times New Roman"/>
+          <w:i/>
+          <w:iCs/>
+          <w:color w:val="C678DD"/>
+          <w:sz w:val="21"/>
+          <w:szCs w:val="21"/>
+        </w:rPr>
+        <w:t>import</w:t>
+      </w:r>
+      <w:r>
+        <w:rPr>
+          <w:rFonts w:ascii="Consolas" w:eastAsia="Times New Roman" w:hAnsi="Consolas" w:cs="Times New Roman"/>
+          <w:color w:val="BBBBBB"/>
+          <w:sz w:val="21"/>
+          <w:szCs w:val="21"/>
+        </w:rPr>
+        <w:t xml:space="preserve"> app</w:t>
+      </w:r>
+    </w:p>
+    <w:p/>
+    <w:p>
+      <w:r>
+        <w:t>Write down the fol</w:t>
       </w:r>
       <w:bookmarkStart w:id="0" w:name="_GoBack"/>
       <w:bookmarkEnd w:id="0"/>
       <w:r>
-        <w:t xml:space="preserve">t and install only the necessary packages, to avoid conflicts and bloated space requirements. </w:t>
+        <w:t xml:space="preserve">lowing on </w:t>
+      </w:r>
+      <w:proofErr w:type="gramStart"/>
+      <w:r>
+        <w:t>the .</w:t>
+      </w:r>
+      <w:proofErr w:type="spellStart"/>
+      <w:r>
+        <w:t>flaskenv</w:t>
+      </w:r>
+      <w:proofErr w:type="spellEnd"/>
+      <w:proofErr w:type="gramEnd"/>
+      <w:r>
+        <w:t xml:space="preserve"> file:</w:t>
+      </w:r>
+    </w:p>
+    <w:p>
+      <w:r>
+        <w:t>FLASK_APP=run.py</w:t>
+      </w:r>
+    </w:p>
+    <w:p>
+      <w:r>
+        <w:t xml:space="preserve">You can now execute ‘flask run’ on the terminal. The application is working. </w:t>
+      </w:r>
+      <w:r>
+        <w:t xml:space="preserve">This is another good milestone that needs to be clearly committed. </w:t>
       </w:r>
     </w:p>
     <w:sectPr>

</xml_diff>

<commit_message>
Added the frontend template resources
</commit_message>
<xml_diff>
--- a/AACE report and documentation/AACE Platform Report.docx
+++ b/AACE report and documentation/AACE Platform Report.docx
@@ -1175,26 +1175,477 @@
     <w:p/>
     <w:p>
       <w:r>
-        <w:t>While this procedure makes the application star</w:t>
+        <w:t xml:space="preserve">While this procedure makes the application start, it is still missing some additional configuration found on the tutorial blog. </w:t>
+      </w:r>
+    </w:p>
+    <w:p>
+      <w:r>
+        <w:t>The next import will be to copy the migration folder and put it in our backend direct</w:t>
+      </w:r>
+      <w:r>
+        <w:t>l</w:t>
+      </w:r>
+      <w:r>
+        <w:t>y.</w:t>
+      </w:r>
+      <w:r>
+        <w:t xml:space="preserve"> After making these changes our backend directory should look like this: </w:t>
+      </w:r>
+    </w:p>
+    <w:p>
+      <w:pPr>
+        <w:jc w:val="center"/>
+      </w:pPr>
+      <w:r>
+        <w:rPr>
+          <w:noProof/>
+        </w:rPr>
+        <w:drawing>
+          <wp:inline distT="0" distB="0" distL="0" distR="0" wp14:anchorId="2020EA51" wp14:editId="3EB2D4F0">
+            <wp:extent cx="2543175" cy="1543050"/>
+            <wp:effectExtent l="0" t="0" r="9525" b="0"/>
+            <wp:docPr id="5" name="Picture 5"/>
+            <wp:cNvGraphicFramePr>
+              <a:graphicFrameLocks xmlns:a="http://schemas.openxmlformats.org/drawingml/2006/main" noChangeAspect="1"/>
+            </wp:cNvGraphicFramePr>
+            <a:graphic xmlns:a="http://schemas.openxmlformats.org/drawingml/2006/main">
+              <a:graphicData uri="http://schemas.openxmlformats.org/drawingml/2006/picture">
+                <pic:pic xmlns:pic="http://schemas.openxmlformats.org/drawingml/2006/picture">
+                  <pic:nvPicPr>
+                    <pic:cNvPr id="1" name=""/>
+                    <pic:cNvPicPr/>
+                  </pic:nvPicPr>
+                  <pic:blipFill>
+                    <a:blip r:embed="rId9"/>
+                    <a:stretch>
+                      <a:fillRect/>
+                    </a:stretch>
+                  </pic:blipFill>
+                  <pic:spPr>
+                    <a:xfrm>
+                      <a:off x="0" y="0"/>
+                      <a:ext cx="2543175" cy="1543050"/>
+                    </a:xfrm>
+                    <a:prstGeom prst="rect">
+                      <a:avLst/>
+                    </a:prstGeom>
+                  </pic:spPr>
+                </pic:pic>
+              </a:graphicData>
+            </a:graphic>
+          </wp:inline>
+        </w:drawing>
+      </w:r>
+    </w:p>
+    <w:p>
+      <w:pPr>
+        <w:jc w:val="center"/>
+      </w:pPr>
+      <w:r>
+        <w:t>Fig 1.5</w:t>
+      </w:r>
+    </w:p>
+    <w:p>
+      <w:pPr>
+        <w:jc w:val="center"/>
+      </w:pPr>
+      <w:r>
+        <w:t xml:space="preserve">Imported </w:t>
+      </w:r>
+      <w:proofErr w:type="spellStart"/>
+      <w:r>
+        <w:t>api</w:t>
+      </w:r>
+      <w:proofErr w:type="spellEnd"/>
+      <w:r>
+        <w:t xml:space="preserve"> and migrations from </w:t>
+      </w:r>
+      <w:proofErr w:type="spellStart"/>
+      <w:r>
+        <w:t>flusk</w:t>
+      </w:r>
+      <w:proofErr w:type="spellEnd"/>
+    </w:p>
+    <w:p>
+      <w:r>
+        <w:t xml:space="preserve">It is important we set the flask environmental variables as needed to be able to run the ‘flask run’ command. To run the server, we also need to configure the database connection URL. This configuration can be changed at </w:t>
+      </w:r>
+      <w:proofErr w:type="spellStart"/>
+      <w:r>
+        <w:t>api</w:t>
+      </w:r>
+      <w:proofErr w:type="spellEnd"/>
+      <w:r>
+        <w:t>\common\database.py, although it is recommended that these credentials be provided by flask environmental variables. Having given the right credentials of the database, we can now run the flask application. However, making API calls through tools such as POSTMAN will give us responses with a 401 error code, invalid permissions. To mend this for the development process, we have to comment out the code found in the middleware __init__.py</w:t>
+      </w:r>
+    </w:p>
+    <w:p>
+      <w:pPr>
+        <w:shd w:val="clear" w:color="auto" w:fill="282C34"/>
+        <w:spacing w:after="0" w:line="285" w:lineRule="atLeast"/>
+        <w:rPr>
+          <w:rFonts w:ascii="Consolas" w:eastAsia="Times New Roman" w:hAnsi="Consolas" w:cs="Times New Roman"/>
+          <w:color w:val="BBBBBB"/>
+          <w:sz w:val="21"/>
+          <w:szCs w:val="21"/>
+        </w:rPr>
+      </w:pPr>
+      <w:proofErr w:type="spellStart"/>
+      <w:proofErr w:type="gramStart"/>
+      <w:r>
+        <w:rPr>
+          <w:rFonts w:ascii="Consolas" w:eastAsia="Times New Roman" w:hAnsi="Consolas" w:cs="Times New Roman"/>
+          <w:i/>
+          <w:iCs/>
+          <w:color w:val="7F848E"/>
+          <w:sz w:val="21"/>
+          <w:szCs w:val="21"/>
+        </w:rPr>
+        <w:t>request.ensure</w:t>
+      </w:r>
+      <w:proofErr w:type="gramEnd"/>
+      <w:r>
+        <w:rPr>
+          <w:rFonts w:ascii="Consolas" w:eastAsia="Times New Roman" w:hAnsi="Consolas" w:cs="Times New Roman"/>
+          <w:i/>
+          <w:iCs/>
+          <w:color w:val="7F848E"/>
+          <w:sz w:val="21"/>
+          <w:szCs w:val="21"/>
+        </w:rPr>
+        <w:t>_public_unavailability</w:t>
+      </w:r>
+      <w:proofErr w:type="spellEnd"/>
+      <w:r>
+        <w:rPr>
+          <w:rFonts w:ascii="Consolas" w:eastAsia="Times New Roman" w:hAnsi="Consolas" w:cs="Times New Roman"/>
+          <w:i/>
+          <w:iCs/>
+          <w:color w:val="7F848E"/>
+          <w:sz w:val="21"/>
+          <w:szCs w:val="21"/>
+        </w:rPr>
+        <w:t>,</w:t>
+      </w:r>
+    </w:p>
+    <w:p/>
+    <w:p>
+      <w:r>
+        <w:t>Commenting out this code will make our content publicly available. The full range of features and b</w:t>
+      </w:r>
+      <w:r>
+        <w:t xml:space="preserve">oilerplate code of </w:t>
+      </w:r>
+      <w:proofErr w:type="spellStart"/>
+      <w:r>
+        <w:t>flusk</w:t>
+      </w:r>
+      <w:proofErr w:type="spellEnd"/>
+      <w:r>
+        <w:t xml:space="preserve"> are now</w:t>
+      </w:r>
+      <w:r>
+        <w:t xml:space="preserve"> ready to be modularly adopted</w:t>
+      </w:r>
+      <w:r>
+        <w:t>.</w:t>
+      </w:r>
+    </w:p>
+    <w:p/>
+    <w:p>
+      <w:pPr>
+        <w:pStyle w:val="Heading1"/>
+        <w:numPr>
+          <w:ilvl w:val="0"/>
+          <w:numId w:val="1"/>
+        </w:numPr>
+      </w:pPr>
+      <w:r>
+        <w:t>Frontend scaffolding</w:t>
+      </w:r>
+    </w:p>
+    <w:p>
+      <w:r>
+        <w:t xml:space="preserve">For the frontend we will use </w:t>
+      </w:r>
+      <w:proofErr w:type="spellStart"/>
+      <w:r>
+        <w:t>VueJS</w:t>
+      </w:r>
+      <w:proofErr w:type="spellEnd"/>
+      <w:r>
+        <w:t xml:space="preserve"> framework. The steps to configuring </w:t>
+      </w:r>
+      <w:proofErr w:type="spellStart"/>
+      <w:r>
+        <w:t>VueJS</w:t>
+      </w:r>
+      <w:proofErr w:type="spellEnd"/>
+      <w:r>
+        <w:t xml:space="preserve"> are readily available online, but are also replicated here. </w:t>
+      </w:r>
+    </w:p>
+    <w:p>
+      <w:pPr>
+        <w:pStyle w:val="Heading2"/>
+        <w:numPr>
+          <w:ilvl w:val="1"/>
+          <w:numId w:val="1"/>
+        </w:numPr>
+      </w:pPr>
+      <w:r>
+        <w:t xml:space="preserve">Setting up </w:t>
+      </w:r>
+      <w:proofErr w:type="spellStart"/>
+      <w:r>
+        <w:t>VueJS</w:t>
+      </w:r>
+      <w:proofErr w:type="spellEnd"/>
+    </w:p>
+    <w:p>
+      <w:r>
+        <w:t>The first step is to create the ‘</w:t>
+      </w:r>
+      <w:proofErr w:type="spellStart"/>
+      <w:r>
+        <w:t>aace</w:t>
+      </w:r>
+      <w:proofErr w:type="spellEnd"/>
+      <w:r>
+        <w:t xml:space="preserve">-frontend’ folder where everything related to the frontend client will live. If we already have </w:t>
+      </w:r>
+      <w:proofErr w:type="spellStart"/>
+      <w:r>
+        <w:t>Vue</w:t>
+      </w:r>
+      <w:proofErr w:type="spellEnd"/>
+      <w:r>
+        <w:t xml:space="preserve">-CLI installed, we can proceed to create a </w:t>
+      </w:r>
+      <w:proofErr w:type="spellStart"/>
+      <w:r>
+        <w:t>vue</w:t>
+      </w:r>
+      <w:proofErr w:type="spellEnd"/>
+      <w:r>
+        <w:t xml:space="preserve"> project using the command line in the frontend folder with the following command: </w:t>
+      </w:r>
+    </w:p>
+    <w:p>
+      <w:pPr>
+        <w:shd w:val="clear" w:color="auto" w:fill="282C34"/>
+        <w:spacing w:after="0" w:line="285" w:lineRule="atLeast"/>
+        <w:rPr>
+          <w:rFonts w:ascii="Consolas" w:eastAsia="Times New Roman" w:hAnsi="Consolas" w:cs="Times New Roman"/>
+          <w:color w:val="BBBBBB"/>
+          <w:sz w:val="21"/>
+          <w:szCs w:val="21"/>
+        </w:rPr>
+      </w:pPr>
+      <w:proofErr w:type="spellStart"/>
+      <w:r>
+        <w:rPr>
+          <w:rFonts w:ascii="Consolas" w:eastAsia="Times New Roman" w:hAnsi="Consolas" w:cs="Times New Roman"/>
+          <w:color w:val="BBBBBB"/>
+          <w:sz w:val="21"/>
+          <w:szCs w:val="21"/>
+        </w:rPr>
+        <w:t>vue</w:t>
+      </w:r>
+      <w:proofErr w:type="spellEnd"/>
+      <w:r>
+        <w:rPr>
+          <w:rFonts w:ascii="Consolas" w:eastAsia="Times New Roman" w:hAnsi="Consolas" w:cs="Times New Roman"/>
+          <w:color w:val="BBBBBB"/>
+          <w:sz w:val="21"/>
+          <w:szCs w:val="21"/>
+        </w:rPr>
+        <w:t xml:space="preserve"> create client</w:t>
+      </w:r>
+    </w:p>
+    <w:p>
+      <w:r>
+        <w:t xml:space="preserve">This will create a client folder where all the </w:t>
+      </w:r>
+      <w:proofErr w:type="spellStart"/>
+      <w:r>
+        <w:t>vue</w:t>
+      </w:r>
+      <w:proofErr w:type="spellEnd"/>
+      <w:r>
+        <w:t xml:space="preserve"> files will be scaffolded. </w:t>
+      </w:r>
+      <w:proofErr w:type="spellStart"/>
+      <w:r>
+        <w:t>Vue</w:t>
+      </w:r>
+      <w:proofErr w:type="spellEnd"/>
+      <w:r>
+        <w:t xml:space="preserve"> CLI will create its own </w:t>
+      </w:r>
+      <w:proofErr w:type="spellStart"/>
+      <w:r>
+        <w:t>gitignore</w:t>
+      </w:r>
+      <w:proofErr w:type="spellEnd"/>
+      <w:r>
+        <w:t xml:space="preserve"> file, and for safety we should include its contents to the main </w:t>
+      </w:r>
+      <w:proofErr w:type="spellStart"/>
+      <w:r>
+        <w:t>gitignore</w:t>
+      </w:r>
+      <w:proofErr w:type="spellEnd"/>
+      <w:r>
+        <w:t xml:space="preserve"> file. The full layout so far should be the following: </w:t>
+      </w:r>
+    </w:p>
+    <w:p>
+      <w:pPr>
+        <w:jc w:val="center"/>
+      </w:pPr>
+      <w:r>
+        <w:rPr>
+          <w:noProof/>
+        </w:rPr>
+        <w:drawing>
+          <wp:inline distT="0" distB="0" distL="0" distR="0" wp14:anchorId="6627953A" wp14:editId="1C98800E">
+            <wp:extent cx="1858037" cy="1987826"/>
+            <wp:effectExtent l="0" t="0" r="8890" b="0"/>
+            <wp:docPr id="6" name="Picture 6"/>
+            <wp:cNvGraphicFramePr>
+              <a:graphicFrameLocks xmlns:a="http://schemas.openxmlformats.org/drawingml/2006/main" noChangeAspect="1"/>
+            </wp:cNvGraphicFramePr>
+            <a:graphic xmlns:a="http://schemas.openxmlformats.org/drawingml/2006/main">
+              <a:graphicData uri="http://schemas.openxmlformats.org/drawingml/2006/picture">
+                <pic:pic xmlns:pic="http://schemas.openxmlformats.org/drawingml/2006/picture">
+                  <pic:nvPicPr>
+                    <pic:cNvPr id="1" name=""/>
+                    <pic:cNvPicPr/>
+                  </pic:nvPicPr>
+                  <pic:blipFill>
+                    <a:blip r:embed="rId10"/>
+                    <a:stretch>
+                      <a:fillRect/>
+                    </a:stretch>
+                  </pic:blipFill>
+                  <pic:spPr>
+                    <a:xfrm>
+                      <a:off x="0" y="0"/>
+                      <a:ext cx="1875520" cy="2006531"/>
+                    </a:xfrm>
+                    <a:prstGeom prst="rect">
+                      <a:avLst/>
+                    </a:prstGeom>
+                  </pic:spPr>
+                </pic:pic>
+              </a:graphicData>
+            </a:graphic>
+          </wp:inline>
+        </w:drawing>
+      </w:r>
+    </w:p>
+    <w:p>
+      <w:pPr>
+        <w:jc w:val="center"/>
+        <w:rPr>
+          <w:sz w:val="18"/>
+        </w:rPr>
+      </w:pPr>
+      <w:r>
+        <w:rPr>
+          <w:sz w:val="18"/>
+        </w:rPr>
+        <w:t>Fig 2.1</w:t>
+      </w:r>
+    </w:p>
+    <w:p>
+      <w:pPr>
+        <w:jc w:val="center"/>
+        <w:rPr>
+          <w:sz w:val="18"/>
+        </w:rPr>
+      </w:pPr>
+      <w:r>
+        <w:rPr>
+          <w:sz w:val="18"/>
+        </w:rPr>
+        <w:t xml:space="preserve">The layout including </w:t>
+      </w:r>
+      <w:proofErr w:type="spellStart"/>
+      <w:r>
+        <w:rPr>
+          <w:sz w:val="18"/>
+        </w:rPr>
+        <w:t>VueJS</w:t>
+      </w:r>
+      <w:proofErr w:type="spellEnd"/>
+    </w:p>
+    <w:p>
+      <w:r>
+        <w:t xml:space="preserve">The commit directory is also well readable and understandable. </w:t>
+      </w:r>
+    </w:p>
+    <w:p>
+      <w:pPr>
+        <w:jc w:val="center"/>
+      </w:pPr>
+      <w:r>
+        <w:rPr>
+          <w:noProof/>
+        </w:rPr>
+        <w:drawing>
+          <wp:inline distT="0" distB="0" distL="0" distR="0" wp14:anchorId="37AA4701" wp14:editId="7A43F120">
+            <wp:extent cx="5263763" cy="2096507"/>
+            <wp:effectExtent l="0" t="0" r="0" b="0"/>
+            <wp:docPr id="7" name="Picture 7"/>
+            <wp:cNvGraphicFramePr>
+              <a:graphicFrameLocks xmlns:a="http://schemas.openxmlformats.org/drawingml/2006/main" noChangeAspect="1"/>
+            </wp:cNvGraphicFramePr>
+            <a:graphic xmlns:a="http://schemas.openxmlformats.org/drawingml/2006/main">
+              <a:graphicData uri="http://schemas.openxmlformats.org/drawingml/2006/picture">
+                <pic:pic xmlns:pic="http://schemas.openxmlformats.org/drawingml/2006/picture">
+                  <pic:nvPicPr>
+                    <pic:cNvPr id="1" name=""/>
+                    <pic:cNvPicPr/>
+                  </pic:nvPicPr>
+                  <pic:blipFill>
+                    <a:blip r:embed="rId11"/>
+                    <a:stretch>
+                      <a:fillRect/>
+                    </a:stretch>
+                  </pic:blipFill>
+                  <pic:spPr>
+                    <a:xfrm>
+                      <a:off x="0" y="0"/>
+                      <a:ext cx="5296916" cy="2109711"/>
+                    </a:xfrm>
+                    <a:prstGeom prst="rect">
+                      <a:avLst/>
+                    </a:prstGeom>
+                  </pic:spPr>
+                </pic:pic>
+              </a:graphicData>
+            </a:graphic>
+          </wp:inline>
+        </w:drawing>
+      </w:r>
+    </w:p>
+    <w:p>
+      <w:pPr>
+        <w:jc w:val="center"/>
+      </w:pPr>
+      <w:r>
+        <w:t>Fig 2.2 Commit directory</w:t>
+      </w:r>
+    </w:p>
+    <w:p>
+      <w:r>
+        <w:lastRenderedPageBreak/>
+        <w:t xml:space="preserve">The latest commit can serve as a starting point for future projects, although more modifications will be done through the project to the initial template. </w:t>
       </w:r>
       <w:bookmarkStart w:id="0" w:name="_GoBack"/>
       <w:bookmarkEnd w:id="0"/>
-      <w:r>
-        <w:t xml:space="preserve">t, it is still missing some additional configuration found on the tutorial blog. </w:t>
-      </w:r>
-    </w:p>
-    <w:p>
-      <w:r>
-        <w:t xml:space="preserve">The next import will be to copy the migration folder and put it in our backend </w:t>
-      </w:r>
-      <w:proofErr w:type="spellStart"/>
-      <w:r>
-        <w:t>directy</w:t>
-      </w:r>
-      <w:proofErr w:type="spellEnd"/>
-      <w:r>
-        <w:t>.</w:t>
-      </w:r>
     </w:p>
     <w:sectPr>
       <w:pgSz w:w="12240" w:h="15840"/>
@@ -1209,6 +1660,92 @@
 <file path=word/numbering.xml><?xml version="1.0" encoding="utf-8"?>
 <w:numbering xmlns:wpc="http://schemas.microsoft.com/office/word/2010/wordprocessingCanvas" xmlns:cx="http://schemas.microsoft.com/office/drawing/2014/chartex" xmlns:mc="http://schemas.openxmlformats.org/markup-compatibility/2006" xmlns:o="urn:schemas-microsoft-com:office:office" xmlns:r="http://schemas.openxmlformats.org/officeDocument/2006/relationships" xmlns:m="http://schemas.openxmlformats.org/officeDocument/2006/math" xmlns:v="urn:schemas-microsoft-com:vml" xmlns:wp14="http://schemas.microsoft.com/office/word/2010/wordprocessingDrawing" xmlns:wp="http://schemas.openxmlformats.org/drawingml/2006/wordprocessingDrawing" xmlns:w10="urn:schemas-microsoft-com:office:word" xmlns:w="http://schemas.openxmlformats.org/wordprocessingml/2006/main" xmlns:w14="http://schemas.microsoft.com/office/word/2010/wordml" xmlns:w15="http://schemas.microsoft.com/office/word/2012/wordml" xmlns:w16se="http://schemas.microsoft.com/office/word/2015/wordml/symex" xmlns:wpg="http://schemas.microsoft.com/office/word/2010/wordprocessingGroup" xmlns:wpi="http://schemas.microsoft.com/office/word/2010/wordprocessingInk" xmlns:wne="http://schemas.microsoft.com/office/word/2006/wordml" xmlns:wps="http://schemas.microsoft.com/office/word/2010/wordprocessingShape" mc:Ignorable="w14 w15 w16se wp14">
   <w:abstractNum w:abstractNumId="0" w15:restartNumberingAfterBreak="0">
+    <w:nsid w:val="1A0021FB"/>
+    <w:multiLevelType w:val="hybridMultilevel"/>
+    <w:tmpl w:val="BCBE51BE"/>
+    <w:lvl w:ilvl="0" w:tplc="0409000F">
+      <w:start w:val="1"/>
+      <w:numFmt w:val="decimal"/>
+      <w:lvlText w:val="%1."/>
+      <w:lvlJc w:val="left"/>
+      <w:pPr>
+        <w:ind w:left="1080" w:hanging="360"/>
+      </w:pPr>
+    </w:lvl>
+    <w:lvl w:ilvl="1" w:tplc="04090019" w:tentative="1">
+      <w:start w:val="1"/>
+      <w:numFmt w:val="lowerLetter"/>
+      <w:lvlText w:val="%2."/>
+      <w:lvlJc w:val="left"/>
+      <w:pPr>
+        <w:ind w:left="1800" w:hanging="360"/>
+      </w:pPr>
+    </w:lvl>
+    <w:lvl w:ilvl="2" w:tplc="0409001B" w:tentative="1">
+      <w:start w:val="1"/>
+      <w:numFmt w:val="lowerRoman"/>
+      <w:lvlText w:val="%3."/>
+      <w:lvlJc w:val="right"/>
+      <w:pPr>
+        <w:ind w:left="2520" w:hanging="180"/>
+      </w:pPr>
+    </w:lvl>
+    <w:lvl w:ilvl="3" w:tplc="0409000F" w:tentative="1">
+      <w:start w:val="1"/>
+      <w:numFmt w:val="decimal"/>
+      <w:lvlText w:val="%4."/>
+      <w:lvlJc w:val="left"/>
+      <w:pPr>
+        <w:ind w:left="3240" w:hanging="360"/>
+      </w:pPr>
+    </w:lvl>
+    <w:lvl w:ilvl="4" w:tplc="04090019" w:tentative="1">
+      <w:start w:val="1"/>
+      <w:numFmt w:val="lowerLetter"/>
+      <w:lvlText w:val="%5."/>
+      <w:lvlJc w:val="left"/>
+      <w:pPr>
+        <w:ind w:left="3960" w:hanging="360"/>
+      </w:pPr>
+    </w:lvl>
+    <w:lvl w:ilvl="5" w:tplc="0409001B" w:tentative="1">
+      <w:start w:val="1"/>
+      <w:numFmt w:val="lowerRoman"/>
+      <w:lvlText w:val="%6."/>
+      <w:lvlJc w:val="right"/>
+      <w:pPr>
+        <w:ind w:left="4680" w:hanging="180"/>
+      </w:pPr>
+    </w:lvl>
+    <w:lvl w:ilvl="6" w:tplc="0409000F" w:tentative="1">
+      <w:start w:val="1"/>
+      <w:numFmt w:val="decimal"/>
+      <w:lvlText w:val="%7."/>
+      <w:lvlJc w:val="left"/>
+      <w:pPr>
+        <w:ind w:left="5400" w:hanging="360"/>
+      </w:pPr>
+    </w:lvl>
+    <w:lvl w:ilvl="7" w:tplc="04090019" w:tentative="1">
+      <w:start w:val="1"/>
+      <w:numFmt w:val="lowerLetter"/>
+      <w:lvlText w:val="%8."/>
+      <w:lvlJc w:val="left"/>
+      <w:pPr>
+        <w:ind w:left="6120" w:hanging="360"/>
+      </w:pPr>
+    </w:lvl>
+    <w:lvl w:ilvl="8" w:tplc="0409001B" w:tentative="1">
+      <w:start w:val="1"/>
+      <w:numFmt w:val="lowerRoman"/>
+      <w:lvlText w:val="%9."/>
+      <w:lvlJc w:val="right"/>
+      <w:pPr>
+        <w:ind w:left="6840" w:hanging="180"/>
+      </w:pPr>
+    </w:lvl>
+  </w:abstractNum>
+  <w:abstractNum w:abstractNumId="1" w15:restartNumberingAfterBreak="0">
     <w:nsid w:val="2C643D57"/>
     <w:multiLevelType w:val="hybridMultilevel"/>
     <w:tmpl w:val="BEDC73E8"/>
@@ -1297,11 +1834,97 @@
       </w:pPr>
     </w:lvl>
   </w:abstractNum>
-  <w:abstractNum w:abstractNumId="1" w15:restartNumberingAfterBreak="0">
+  <w:abstractNum w:abstractNumId="2" w15:restartNumberingAfterBreak="0">
+    <w:nsid w:val="37974F3D"/>
+    <w:multiLevelType w:val="hybridMultilevel"/>
+    <w:tmpl w:val="37CE240E"/>
+    <w:lvl w:ilvl="0" w:tplc="0409000F">
+      <w:start w:val="1"/>
+      <w:numFmt w:val="decimal"/>
+      <w:lvlText w:val="%1."/>
+      <w:lvlJc w:val="left"/>
+      <w:pPr>
+        <w:ind w:left="1080" w:hanging="360"/>
+      </w:pPr>
+    </w:lvl>
+    <w:lvl w:ilvl="1" w:tplc="04090019" w:tentative="1">
+      <w:start w:val="1"/>
+      <w:numFmt w:val="lowerLetter"/>
+      <w:lvlText w:val="%2."/>
+      <w:lvlJc w:val="left"/>
+      <w:pPr>
+        <w:ind w:left="1800" w:hanging="360"/>
+      </w:pPr>
+    </w:lvl>
+    <w:lvl w:ilvl="2" w:tplc="0409001B" w:tentative="1">
+      <w:start w:val="1"/>
+      <w:numFmt w:val="lowerRoman"/>
+      <w:lvlText w:val="%3."/>
+      <w:lvlJc w:val="right"/>
+      <w:pPr>
+        <w:ind w:left="2520" w:hanging="180"/>
+      </w:pPr>
+    </w:lvl>
+    <w:lvl w:ilvl="3" w:tplc="0409000F" w:tentative="1">
+      <w:start w:val="1"/>
+      <w:numFmt w:val="decimal"/>
+      <w:lvlText w:val="%4."/>
+      <w:lvlJc w:val="left"/>
+      <w:pPr>
+        <w:ind w:left="3240" w:hanging="360"/>
+      </w:pPr>
+    </w:lvl>
+    <w:lvl w:ilvl="4" w:tplc="04090019" w:tentative="1">
+      <w:start w:val="1"/>
+      <w:numFmt w:val="lowerLetter"/>
+      <w:lvlText w:val="%5."/>
+      <w:lvlJc w:val="left"/>
+      <w:pPr>
+        <w:ind w:left="3960" w:hanging="360"/>
+      </w:pPr>
+    </w:lvl>
+    <w:lvl w:ilvl="5" w:tplc="0409001B" w:tentative="1">
+      <w:start w:val="1"/>
+      <w:numFmt w:val="lowerRoman"/>
+      <w:lvlText w:val="%6."/>
+      <w:lvlJc w:val="right"/>
+      <w:pPr>
+        <w:ind w:left="4680" w:hanging="180"/>
+      </w:pPr>
+    </w:lvl>
+    <w:lvl w:ilvl="6" w:tplc="0409000F" w:tentative="1">
+      <w:start w:val="1"/>
+      <w:numFmt w:val="decimal"/>
+      <w:lvlText w:val="%7."/>
+      <w:lvlJc w:val="left"/>
+      <w:pPr>
+        <w:ind w:left="5400" w:hanging="360"/>
+      </w:pPr>
+    </w:lvl>
+    <w:lvl w:ilvl="7" w:tplc="04090019" w:tentative="1">
+      <w:start w:val="1"/>
+      <w:numFmt w:val="lowerLetter"/>
+      <w:lvlText w:val="%8."/>
+      <w:lvlJc w:val="left"/>
+      <w:pPr>
+        <w:ind w:left="6120" w:hanging="360"/>
+      </w:pPr>
+    </w:lvl>
+    <w:lvl w:ilvl="8" w:tplc="0409001B" w:tentative="1">
+      <w:start w:val="1"/>
+      <w:numFmt w:val="lowerRoman"/>
+      <w:lvlText w:val="%9."/>
+      <w:lvlJc w:val="right"/>
+      <w:pPr>
+        <w:ind w:left="6840" w:hanging="180"/>
+      </w:pPr>
+    </w:lvl>
+  </w:abstractNum>
+  <w:abstractNum w:abstractNumId="3" w15:restartNumberingAfterBreak="0">
     <w:nsid w:val="66BB6C03"/>
-    <w:multiLevelType w:val="hybridMultilevel"/>
-    <w:tmpl w:val="6152E94A"/>
-    <w:lvl w:ilvl="0" w:tplc="0409000F">
+    <w:multiLevelType w:val="multilevel"/>
+    <w:tmpl w:val="BE404D72"/>
+    <w:lvl w:ilvl="0">
       <w:start w:val="1"/>
       <w:numFmt w:val="decimal"/>
       <w:lvlText w:val="%1."/>
@@ -1313,13 +1936,131 @@
         <w:rFonts w:hint="default"/>
       </w:rPr>
     </w:lvl>
+    <w:lvl w:ilvl="1">
+      <w:start w:val="1"/>
+      <w:numFmt w:val="decimal"/>
+      <w:isLgl/>
+      <w:lvlText w:val="%1.%2"/>
+      <w:lvlJc w:val="left"/>
+      <w:pPr>
+        <w:ind w:left="750" w:hanging="390"/>
+      </w:pPr>
+      <w:rPr>
+        <w:rFonts w:hint="default"/>
+      </w:rPr>
+    </w:lvl>
+    <w:lvl w:ilvl="2">
+      <w:start w:val="1"/>
+      <w:numFmt w:val="decimal"/>
+      <w:isLgl/>
+      <w:lvlText w:val="%1.%2.%3"/>
+      <w:lvlJc w:val="left"/>
+      <w:pPr>
+        <w:ind w:left="1080" w:hanging="720"/>
+      </w:pPr>
+      <w:rPr>
+        <w:rFonts w:hint="default"/>
+      </w:rPr>
+    </w:lvl>
+    <w:lvl w:ilvl="3">
+      <w:start w:val="1"/>
+      <w:numFmt w:val="decimal"/>
+      <w:isLgl/>
+      <w:lvlText w:val="%1.%2.%3.%4"/>
+      <w:lvlJc w:val="left"/>
+      <w:pPr>
+        <w:ind w:left="1080" w:hanging="720"/>
+      </w:pPr>
+      <w:rPr>
+        <w:rFonts w:hint="default"/>
+      </w:rPr>
+    </w:lvl>
+    <w:lvl w:ilvl="4">
+      <w:start w:val="1"/>
+      <w:numFmt w:val="decimal"/>
+      <w:isLgl/>
+      <w:lvlText w:val="%1.%2.%3.%4.%5"/>
+      <w:lvlJc w:val="left"/>
+      <w:pPr>
+        <w:ind w:left="1440" w:hanging="1080"/>
+      </w:pPr>
+      <w:rPr>
+        <w:rFonts w:hint="default"/>
+      </w:rPr>
+    </w:lvl>
+    <w:lvl w:ilvl="5">
+      <w:start w:val="1"/>
+      <w:numFmt w:val="decimal"/>
+      <w:isLgl/>
+      <w:lvlText w:val="%1.%2.%3.%4.%5.%6"/>
+      <w:lvlJc w:val="left"/>
+      <w:pPr>
+        <w:ind w:left="1440" w:hanging="1080"/>
+      </w:pPr>
+      <w:rPr>
+        <w:rFonts w:hint="default"/>
+      </w:rPr>
+    </w:lvl>
+    <w:lvl w:ilvl="6">
+      <w:start w:val="1"/>
+      <w:numFmt w:val="decimal"/>
+      <w:isLgl/>
+      <w:lvlText w:val="%1.%2.%3.%4.%5.%6.%7"/>
+      <w:lvlJc w:val="left"/>
+      <w:pPr>
+        <w:ind w:left="1800" w:hanging="1440"/>
+      </w:pPr>
+      <w:rPr>
+        <w:rFonts w:hint="default"/>
+      </w:rPr>
+    </w:lvl>
+    <w:lvl w:ilvl="7">
+      <w:start w:val="1"/>
+      <w:numFmt w:val="decimal"/>
+      <w:isLgl/>
+      <w:lvlText w:val="%1.%2.%3.%4.%5.%6.%7.%8"/>
+      <w:lvlJc w:val="left"/>
+      <w:pPr>
+        <w:ind w:left="1800" w:hanging="1440"/>
+      </w:pPr>
+      <w:rPr>
+        <w:rFonts w:hint="default"/>
+      </w:rPr>
+    </w:lvl>
+    <w:lvl w:ilvl="8">
+      <w:start w:val="1"/>
+      <w:numFmt w:val="decimal"/>
+      <w:isLgl/>
+      <w:lvlText w:val="%1.%2.%3.%4.%5.%6.%7.%8.%9"/>
+      <w:lvlJc w:val="left"/>
+      <w:pPr>
+        <w:ind w:left="1800" w:hanging="1440"/>
+      </w:pPr>
+      <w:rPr>
+        <w:rFonts w:hint="default"/>
+      </w:rPr>
+    </w:lvl>
+  </w:abstractNum>
+  <w:abstractNum w:abstractNumId="4" w15:restartNumberingAfterBreak="0">
+    <w:nsid w:val="6BE87F31"/>
+    <w:multiLevelType w:val="hybridMultilevel"/>
+    <w:tmpl w:val="7DF22336"/>
+    <w:lvl w:ilvl="0" w:tplc="0409000F">
+      <w:start w:val="1"/>
+      <w:numFmt w:val="decimal"/>
+      <w:lvlText w:val="%1."/>
+      <w:lvlJc w:val="left"/>
+      <w:pPr>
+        <w:ind w:left="1083" w:hanging="360"/>
+      </w:pPr>
+    </w:lvl>
     <w:lvl w:ilvl="1" w:tplc="04090019" w:tentative="1">
       <w:start w:val="1"/>
       <w:numFmt w:val="lowerLetter"/>
       <w:lvlText w:val="%2."/>
       <w:lvlJc w:val="left"/>
       <w:pPr>
-        <w:ind w:left="1440" w:hanging="360"/>
+        <w:ind w:left="1803" w:hanging="360"/>
       </w:pPr>
     </w:lvl>
     <w:lvl w:ilvl="2" w:tplc="0409001B" w:tentative="1">
@@ -1328,7 +2069,7 @@
       <w:lvlText w:val="%3."/>
       <w:lvlJc w:val="right"/>
       <w:pPr>
-        <w:ind w:left="2160" w:hanging="180"/>
+        <w:ind w:left="2523" w:hanging="180"/>
       </w:pPr>
     </w:lvl>
     <w:lvl w:ilvl="3" w:tplc="0409000F" w:tentative="1">
@@ -1337,7 +2078,7 @@
       <w:lvlText w:val="%4."/>
       <w:lvlJc w:val="left"/>
       <w:pPr>
-        <w:ind w:left="2880" w:hanging="360"/>
+        <w:ind w:left="3243" w:hanging="360"/>
       </w:pPr>
     </w:lvl>
     <w:lvl w:ilvl="4" w:tplc="04090019" w:tentative="1">
@@ -1346,7 +2087,7 @@
       <w:lvlText w:val="%5."/>
       <w:lvlJc w:val="left"/>
       <w:pPr>
-        <w:ind w:left="3600" w:hanging="360"/>
+        <w:ind w:left="3963" w:hanging="360"/>
       </w:pPr>
     </w:lvl>
     <w:lvl w:ilvl="5" w:tplc="0409001B" w:tentative="1">
@@ -1355,7 +2096,7 @@
       <w:lvlText w:val="%6."/>
       <w:lvlJc w:val="right"/>
       <w:pPr>
-        <w:ind w:left="4320" w:hanging="180"/>
+        <w:ind w:left="4683" w:hanging="180"/>
       </w:pPr>
     </w:lvl>
     <w:lvl w:ilvl="6" w:tplc="0409000F" w:tentative="1">
@@ -1364,7 +2105,7 @@
       <w:lvlText w:val="%7."/>
       <w:lvlJc w:val="left"/>
       <w:pPr>
-        <w:ind w:left="5040" w:hanging="360"/>
+        <w:ind w:left="5403" w:hanging="360"/>
       </w:pPr>
     </w:lvl>
     <w:lvl w:ilvl="7" w:tplc="04090019" w:tentative="1">
@@ -1373,7 +2114,7 @@
       <w:lvlText w:val="%8."/>
       <w:lvlJc w:val="left"/>
       <w:pPr>
-        <w:ind w:left="5760" w:hanging="360"/>
+        <w:ind w:left="6123" w:hanging="360"/>
       </w:pPr>
     </w:lvl>
     <w:lvl w:ilvl="8" w:tplc="0409001B" w:tentative="1">
@@ -1382,15 +2123,24 @@
       <w:lvlText w:val="%9."/>
       <w:lvlJc w:val="right"/>
       <w:pPr>
-        <w:ind w:left="6480" w:hanging="180"/>
+        <w:ind w:left="6843" w:hanging="180"/>
       </w:pPr>
     </w:lvl>
   </w:abstractNum>
   <w:num w:numId="1">
+    <w:abstractNumId w:val="3"/>
+  </w:num>
+  <w:num w:numId="2">
     <w:abstractNumId w:val="1"/>
   </w:num>
-  <w:num w:numId="2">
+  <w:num w:numId="3">
+    <w:abstractNumId w:val="4"/>
+  </w:num>
+  <w:num w:numId="4">
     <w:abstractNumId w:val="0"/>
+  </w:num>
+  <w:num w:numId="5">
+    <w:abstractNumId w:val="2"/>
   </w:num>
 </w:numbering>
 </file>

</xml_diff>